<commit_message>
Improve report: strengthen logical flow, dataset-specific explanations, and APA 7th edition references
Co-authored-by: ccy18 <261397953+ccy18@users.noreply.github.com>
</commit_message>
<xml_diff>
--- a/Report.docx
+++ b/Report.docx
@@ -122,7 +122,7 @@
           <w:i w:val="0"/>
           <w:sz w:val="20"/>
         </w:rPr>
-        <w:t>Online learning platforms face significant student dropout rates, with Massive Open Online Courses (MOOCs) often experiencing attrition exceeding 90% (Onah et al., 2014). This high dropout rate represents a critical challenge for educational providers, resulting in lost revenue, wasted resources, and unfulfilled student potential. The ability to predict whether a student will complete a course early in their enrolment would enable platforms to implement targeted interventions — such as personalised reminders, mentor outreach, or adaptive content — to improve retention.</w:t>
+        <w:t>Online learning platforms face significant student dropout rates, with Massive Open Online Courses (MOOCs) often experiencing attrition exceeding 90% (Onah et al., 2014). This high dropout represents a critical challenge for educational providers, resulting in lost revenue, wasted resources, and unfulfilled student potential. The ability to predict whether a student will complete a course early in their enrolment would enable platforms to implement targeted interventions — such as personalised reminders, mentor outreach, or adaptive content — to improve retention.</w:t>
       </w:r>
     </w:p>
     <w:p>
@@ -148,7 +148,7 @@
           <w:i w:val="0"/>
           <w:sz w:val="20"/>
         </w:rPr>
-        <w:t>This analysis aims to build a supervised binary classification model that predicts whether a student will complete an online course ("Completed" vs "Not Completed") based on demographic information, course metadata, engagement behaviour, and payment details. The expected outcomes are: (1) identify the most predictive features of course completion, (2) achieve an F1-Score of at least 0.70 and ROC-AUC of at least 0.75, and (3) provide actionable insights for early intervention strategies.</w:t>
+        <w:t>This analysis aims to build a supervised binary classification model that predicts whether a student will complete an online course ("Completed" vs "Not Completed") using a dataset of 100,000 student-course enrolment records with 40 features spanning demographics, course metadata, engagement behaviour, and payment details (Patel, 2024). The expected outcomes are: (1) identify the most predictive features of course completion, (2) achieve an F1-Score of at least 0.70 and ROC-AUC of at least 0.75, and (3) provide actionable insights for early intervention strategies.</w:t>
       </w:r>
     </w:p>
     <w:p>
@@ -174,7 +174,7 @@
           <w:i w:val="0"/>
           <w:sz w:val="20"/>
         </w:rPr>
-        <w:t>This dataset is well-suited for binary classification because it contains a large sample size (100,000 records), a nearly balanced target variable (~49% Completed vs ~51% Not Completed), and a rich mix of 40 features spanning demographics, engagement, and payment — providing diverse signals for model training without requiring class imbalance handling.</w:t>
+        <w:t>This dataset is well-suited for binary classification because it contains a large sample size (100,000 records), a nearly balanced target variable (~49% Completed vs ~51% Not Completed), and 40 features spanning four distinct categories — demographics, course metadata, engagement behaviour, and payment — providing diverse predictive signals without requiring class imbalance handling techniques such as SMOTE or class weighting.</w:t>
       </w:r>
     </w:p>
     <w:p>
@@ -200,7 +200,7 @@
           <w:i w:val="0"/>
           <w:sz w:val="20"/>
         </w:rPr>
-        <w:t>The dataset is the Student Course Completion Prediction Dataset, sourced from Kaggle: https://www.kaggle.com/datasets/nisargpatel344/student-course-completion-prediction-dataset. It contains 100,000 student-course enrolment records with 40 features.</w:t>
+        <w:t>The dataset is the Student Course Completion Prediction Dataset, sourced from Kaggle (Patel, 2024): https://www.kaggle.com/datasets/nisargpatel344/student-course-completion-prediction-dataset. It contains 100,000 student-course enrolment records with 40 features.</w:t>
       </w:r>
     </w:p>
     <w:p>
@@ -250,7 +250,7 @@
           <w:i w:val="0"/>
           <w:sz w:val="20"/>
         </w:rPr>
-        <w:t>Gender, Age, Education_Level, Employment_Status, City — capturing student background information.</w:t>
+        <w:t>Gender, Age, Education_Level, Employment_Status, City — capturing student background. EDA later confirmed these have limited predictive power for this dataset.</w:t>
       </w:r>
     </w:p>
     <w:p>
@@ -274,7 +274,7 @@
           <w:i w:val="0"/>
           <w:sz w:val="20"/>
         </w:rPr>
-        <w:t>Course_ID, Course_Name, Category, Course_Level, Course_Duration_Days, Instructor_Rating — describing course characteristics.</w:t>
+        <w:t>Course_ID, Course_Name, Category, Course_Level, Course_Duration_Days, Instructor_Rating — describing course characteristics and structure.</w:t>
       </w:r>
     </w:p>
     <w:p>
@@ -298,7 +298,7 @@
           <w:i w:val="0"/>
           <w:sz w:val="20"/>
         </w:rPr>
-        <w:t>Login_Frequency, Video_Completion_Rate, Quiz_Score_Avg, Progress_Percentage, Assignments_Submitted, Assignments_Missed, Discussion_Participation, Time_Spent_Hours — measuring student activity and performance.</w:t>
+        <w:t>Login_Frequency, Video_Completion_Rate, Quiz_Score_Avg, Progress_Percentage, Assignments_Submitted, Assignments_Missed, Discussion_Participation, Time_Spent_Hours — measuring student activity, which proved to be the strongest predictive category.</w:t>
       </w:r>
     </w:p>
     <w:p>
@@ -362,7 +362,7 @@
           <w:i w:val="0"/>
           <w:sz w:val="20"/>
         </w:rPr>
-        <w:t>The raw dataset is pre-cleaned with zero missing values and no duplicates, which is unrealistic for real-world educational data. To practise proper data cleaning, missing values (~2% per column) and duplicates (~500 rows) were introduced artificially. Additional challenges include: high-cardinality identifier columns (Student_ID, Name, City) that risk overfitting if not removed; right-skewed features (Time_Spent_Hours, Days_Since_Last_Login) requiring careful imputation strategy choices; and several outliers detected via the IQR method in features such as Time_Spent_Hours (5.1%) and Days_Since_Last_Login (3.7%).</w:t>
+        <w:t>The raw dataset is pre-cleaned with zero missing values and no duplicates — an unrealistic characteristic for real-world educational data. To practise proper data cleaning, missing values (~2% per column) and duplicates (~500 rows) were introduced artificially. Additional dataset-specific challenges included: high-cardinality identifier columns (Student_ID, Name, City with 15+ unique values) that risk overfitting if retained; right-skewed distributions in Time_Spent_Hours and Days_Since_Last_Login requiring robust imputation choices; and outliers detected via the IQR method in Time_Spent_Hours (5.1%) and Days_Since_Last_Login (3.7%), which could distort linear models like Logistic Regression.</w:t>
       </w:r>
     </w:p>
     <w:p>
@@ -410,7 +410,7 @@
           <w:i w:val="0"/>
           <w:sz w:val="20"/>
         </w:rPr>
-        <w:t>Missing values in Age, Video_Completion_Rate, Quiz_Score_Avg, and Satisfaction_Rating were filled using median imputation.</w:t>
+        <w:t>Missing values in Age, Video_Completion_Rate, Quiz_Score_Avg, and Satisfaction_Rating were filled using median imputation, chosen specifically because these features exhibit right-skewness in this dataset.</w:t>
       </w:r>
     </w:p>
     <w:p>
@@ -458,7 +458,7 @@
           <w:i w:val="0"/>
           <w:sz w:val="20"/>
         </w:rPr>
-        <w:t>Identifier columns (Student_ID, Name) and high-cardinality columns (City, Course_ID, Course_Name, Enrollment_Date) were dropped to prevent overfitting.</w:t>
+        <w:t>Six columns (Student_ID, Name, City, Course_ID, Course_Name, Enrollment_Date) were dropped — identifiers carry no predictive signal, while City's 15+ unique values would inflate dimensionality without adding discriminative power, as confirmed by EDA showing uniform completion rates across demographics.</w:t>
       </w:r>
     </w:p>
     <w:p>
@@ -482,7 +482,7 @@
           <w:i w:val="0"/>
           <w:sz w:val="20"/>
         </w:rPr>
-        <w:t>A hybrid encoding strategy was used — ordinal encoding for naturally ordered features (Education_Level, Course_Level, Internet_Connection_Quality) and one-hot encoding for low-cardinality nominal features (Gender, Employment_Status, Device_Type, Category, Payment_Mode, Fee_Paid, Discount_Used).</w:t>
+        <w:t>A hybrid strategy was used — ordinal encoding for naturally ordered features (Education_Level: HighSchool→0 to PhD→4; Course_Level: Beginner→0 to Advanced→2; Internet_Connection_Quality: Low→0 to High→2) and one-hot encoding for low-cardinality nominal features (Gender, Employment_Status, Device_Type, Category, Payment_Mode).</w:t>
       </w:r>
     </w:p>
     <w:p>
@@ -506,7 +506,7 @@
           <w:i w:val="0"/>
           <w:sz w:val="20"/>
         </w:rPr>
-        <w:t>Two new features were created: Assignment_Completion_Rate (ratio of submitted to total assignments) and Quiz_Performance (Quiz_Score_Avg × Quiz_Attempts), capturing engagement quality.</w:t>
+        <w:t>Two new features were created: Assignment_Completion_Rate (submitted / total assignments) and Quiz_Performance (Quiz_Score_Avg × Quiz_Attempts), designed to capture engagement quality rather than raw counts.</w:t>
       </w:r>
     </w:p>
     <w:p>
@@ -530,7 +530,7 @@
           <w:i w:val="0"/>
           <w:sz w:val="20"/>
         </w:rPr>
-        <w:t>StandardScaler was applied for Logistic Regression (mean=0, std=1), while tree-based models used unscaled data as they are scale-invariant.</w:t>
+        <w:t>StandardScaler (mean=0, std=1) was applied only for Logistic Regression, which is sensitive to feature scales; tree-based models used unscaled data as they are scale-invariant.</w:t>
       </w:r>
     </w:p>
     <w:p>
@@ -556,7 +556,7 @@
           <w:i w:val="0"/>
           <w:sz w:val="20"/>
         </w:rPr>
-        <w:t>For handling missing values, mean imputation was considered as an alternative to median imputation. However, median imputation was selected because several numerical features (e.g., Login_Frequency, Time_Spent_Hours) exhibit right-skewness, making the median more robust to outliers and more representative of the typical value. KNN imputation was also considered but rejected due to its computational cost on 100,000 rows. For feature encoding, one-hot encoding all categorical features was considered but rejected because high-cardinality columns like City (15+ unique values) would inflate the feature matrix and increase the risk of the curse of dimensionality.</w:t>
+        <w:t>Mean imputation was considered as an alternative to median imputation. However, median imputation was selected because features such as Time_Spent_Hours (mean=3.87, median=2.10) and Days_Since_Last_Login (mean=6.19, median=3.00) are right-skewed in this dataset, making the median more robust to outliers and more representative of the typical student. KNN imputation was also considered but rejected due to its O(n²) computational cost on 100,000 rows. For feature encoding, one-hot encoding all categorical features was considered but rejected because City alone (15+ unique values) would substantially inflate the feature matrix, increasing the risk of the curse of dimensionality while adding negligible predictive value — as confirmed by EDA showing near-identical completion rates across demographic categories.</w:t>
       </w:r>
     </w:p>
     <w:p>
@@ -582,7 +582,7 @@
           <w:i w:val="0"/>
           <w:sz w:val="20"/>
         </w:rPr>
-        <w:t>After preprocessing, the dataset was reduced from 40 to 34 features (plus 2 engineered features), with all categorical variables encoded numerically. The data was split 80/20 into training (80,000 records) and test (20,000 records) sets with stratified sampling to preserve class balance. The cleaned dataset was ready for model training with no missing values, appropriate encodings, and standardised scaling where required.</w:t>
+        <w:t>After preprocessing, the dataset was reduced from 40 to 34 features (plus 2 engineered features), with all categorical variables encoded numerically. The data was split 80/20 into training (80,000 records) and test (20,000 records) sets with stratified sampling to preserve the ~49/51% class balance. These preprocessing steps ensured the dataset was ready for modelling: no missing values, appropriate encodings preserving ordinal relationships, and standardised scaling where required.</w:t>
       </w:r>
     </w:p>
     <w:p>
@@ -620,7 +620,7 @@
           <w:i w:val="0"/>
           <w:sz w:val="20"/>
         </w:rPr>
-        <w:t>EDA revealed several key insights that directly influenced modelling decisions:</w:t>
+        <w:t>EDA revealed several key insights specific to this dataset that directly influenced modelling decisions:</w:t>
       </w:r>
     </w:p>
     <w:p>
@@ -644,7 +644,7 @@
           <w:i w:val="0"/>
           <w:sz w:val="20"/>
         </w:rPr>
-        <w:t>The target variable is nearly balanced (~49% Completed vs ~51% Not Completed), as shown in Figure 1. This confirmed that accuracy is a valid metric and class imbalance techniques (e.g., SMOTE) are unnecessary.</w:t>
+        <w:t>The target variable is nearly balanced (~49% Completed vs ~51% Not Completed), as shown in Figure 1. This confirmed that accuracy is a valid metric and class imbalance techniques (e.g., SMOTE) are unnecessary — unlike many real-world educational datasets with heavily skewed dropout rates.</w:t>
       </w:r>
     </w:p>
     <w:p>
@@ -668,7 +668,7 @@
           <w:i w:val="0"/>
           <w:sz w:val="20"/>
         </w:rPr>
-        <w:t>Boxplots (Figure 2) showed that Progress_Percentage, Video_Completion_Rate, and Quiz_Score_Avg have the clearest separation between completers and non-completers. This guided model interpretation and confirmed that engagement is more predictive than demographics.</w:t>
+        <w:t>Boxplots (Figure 2) showed that Progress_Percentage, Video_Completion_Rate, and Quiz_Score_Avg have the clearest separation between completers and non-completers, while demographic features (Gender, Employment_Status, Device_Type) showed near-identical distributions across both classes. This guided the decision to prioritise engagement features and confirmed that demographics contribute little discriminative information in this dataset.</w:t>
       </w:r>
     </w:p>
     <w:p>
@@ -692,7 +692,7 @@
           <w:i w:val="0"/>
           <w:sz w:val="20"/>
         </w:rPr>
-        <w:t>The correlation heatmap (Figure 3) revealed low correlations between features (no pairs above 0.8), indicating minimal multicollinearity — a favourable condition for Logistic Regression.</w:t>
+        <w:t>The correlation heatmap (Figure 3) revealed that no feature pairs exceed a correlation of 0.8, indicating minimal multicollinearity. This is a favourable condition for Logistic Regression — justifying its selection as a baseline — since high multicollinearity would destabilise coefficient estimates.</w:t>
       </w:r>
     </w:p>
     <w:p>
@@ -707,7 +707,7 @@
           <w:i w:val="0"/>
           <w:sz w:val="20"/>
         </w:rPr>
-        <w:t xml:space="preserve">Demographics Have Limited Predictive Power: </w:t>
+        <w:t xml:space="preserve">Outliers in Behavioural Features: </w:t>
       </w:r>
       <w:r>
         <w:rPr>
@@ -716,7 +716,7 @@
           <w:i w:val="0"/>
           <w:sz w:val="20"/>
         </w:rPr>
-        <w:t>Categorical analysis showed that completion rates are remarkably similar across Gender, Employment_Status, and Device_Type categories, confirming these features contribute little discriminative information.</w:t>
+        <w:t>The IQR method detected outliers in Time_Spent_Hours (5.1%) and Days_Since_Last_Login (3.7%). These were retained rather than removed, as they represent genuine student behaviour patterns (e.g., students who cram or disengage for extended periods) rather than data errors.</w:t>
       </w:r>
     </w:p>
     <w:p>
@@ -797,7 +797,7 @@
           <w:i/>
           <w:sz w:val="16"/>
         </w:rPr>
-        <w:t>The target variable shows near-equal distribution, eliminating the need for class imbalance handling.</w:t>
+        <w:t>The near-equal class split (49%/51%) confirms that accuracy is valid and class imbalance handling is unnecessary.</w:t>
       </w:r>
     </w:p>
     <w:p>
@@ -866,7 +866,7 @@
           <w:i/>
           <w:sz w:val="16"/>
         </w:rPr>
-        <w:t>Progress Percentage shows the strongest separation between completers and non-completers.</w:t>
+        <w:t>Progress_Percentage shows the strongest separation; engagement metrics are more discriminative than demographics for this dataset.</w:t>
       </w:r>
     </w:p>
     <w:p>
@@ -935,7 +935,7 @@
           <w:i/>
           <w:sz w:val="16"/>
         </w:rPr>
-        <w:t>Low inter-feature correlations confirm minimal multicollinearity, supporting the use of Logistic Regression.</w:t>
+        <w:t>Low inter-feature correlations (all below 0.8) confirm minimal multicollinearity, supporting the use of Logistic Regression.</w:t>
       </w:r>
     </w:p>
     <w:p>
@@ -973,7 +973,7 @@
           <w:i w:val="0"/>
           <w:sz w:val="20"/>
         </w:rPr>
-        <w:t>Three supervised classification algorithms were trained and compared:</w:t>
+        <w:t>Three supervised classification algorithms were trained, each selected based on specific characteristics observed in this dataset:</w:t>
       </w:r>
     </w:p>
     <w:p>
@@ -988,7 +988,7 @@
           <w:i w:val="0"/>
           <w:sz w:val="20"/>
         </w:rPr>
-        <w:t xml:space="preserve">Logistic Regression: </w:t>
+        <w:t xml:space="preserve">Logistic Regression (baseline): </w:t>
       </w:r>
       <w:r>
         <w:rPr>
@@ -997,7 +997,7 @@
           <w:i w:val="0"/>
           <w:sz w:val="20"/>
         </w:rPr>
-        <w:t>A linear model serving as an interpretable baseline. Chosen because EDA confirmed low inter-feature correlation (Figure 3), making linear assumptions reasonable. It models the log-odds of completion as a linear combination of features.</w:t>
+        <w:t>Selected because EDA revealed low inter-feature correlation (Figure 3), satisfying the assumption of minimal multicollinearity. The near-balanced target distribution (Figure 1) further supports this choice, as Logistic Regression performs well when classes are balanced. It models the log-odds of completion as a linear combination of features, providing interpretable coefficients.</w:t>
       </w:r>
     </w:p>
     <w:p>
@@ -1021,7 +1021,7 @@
           <w:i w:val="0"/>
           <w:sz w:val="20"/>
         </w:rPr>
-        <w:t>A bagging ensemble of decision trees that reduces variance through averaging. Selected to capture potential non-linear feature interactions that Logistic Regression cannot model.</w:t>
+        <w:t>Selected to test whether non-linear feature interactions — such as combinations of engagement metrics (Video_Completion_Rate, Quiz_Score_Avg) that EDA identified as individually predictive — could improve upon the linear baseline. This bagging ensemble reduces variance through averaging across 100 decision trees.</w:t>
       </w:r>
     </w:p>
     <w:p>
@@ -1045,7 +1045,7 @@
           <w:i w:val="0"/>
           <w:sz w:val="20"/>
         </w:rPr>
-        <w:t>A sequential boosting ensemble that builds trees iteratively to correct previous errors. Chosen for its ability to handle complex patterns and its extensive tuning options (learning_rate, max_depth, n_estimators).</w:t>
+        <w:t>Selected for its sequential error-correction approach and extensive tuning options (learning_rate, max_depth, n_estimators), offering the most potential for optimisation on this dataset. Its bounded tree depth (max_depth=5) helps control the overfitting observed in unconstrained Random Forest.</w:t>
       </w:r>
     </w:p>
     <w:p>
@@ -1059,7 +1059,7 @@
           <w:i w:val="0"/>
           <w:sz w:val="20"/>
         </w:rPr>
-        <w:t>An alternative approach considered was Support Vector Machine (SVM). However, SVM was not used because its O(n²) computational complexity is prohibitive for the 100,000-row dataset, and tree-based ensembles scale linearly while naturally handling mixed feature types.</w:t>
+        <w:t>An alternative considered was Support Vector Machine (SVM). However, SVM was not used because its O(n²) computational complexity is prohibitive for the 100,000-row dataset, and tree-based ensembles scale linearly while naturally handling the mixed feature types (ordinal, one-hot, continuous) present in this dataset after encoding.</w:t>
       </w:r>
     </w:p>
     <w:p>
@@ -1454,7 +1454,7 @@
           <w:i w:val="0"/>
           <w:sz w:val="20"/>
         </w:rPr>
-        <w:t>All three models achieve modest performance (F1 ≈ 0.59, AUC ≈ 0.64), falling short of the initial targets (F1 ≥ 0.70, AUC ≥ 0.75). Logistic Regression achieved the best overall performance with the highest F1-Score (0.5924) and ROC-AUC (0.6484), indicating that the relationship between features and completion status has a significant linear component. The near-balanced precision and recall across all models indicates no systematic bias toward either class. Hyperparameter tuning on Gradient Boosting via GridSearchCV selected shallower trees (max_depth=3) but did not improve test performance, confirming the models had already reached the predictive ceiling of the available features. Cross-validation (5-fold stratified) confirmed stable generalisation with standard deviations below 0.011 across all metrics.</w:t>
+        <w:t>All three models achieve modest performance (F1 ≈ 0.59, AUC ≈ 0.64), falling short of the initial targets (F1 ≥ 0.70, AUC ≥ 0.75). This result is itself informative: it indicates that the 40 features in this dataset provide limited discriminative power for predicting course completion — the engagement features that EDA identified as most separable (Figure 2) are necessary but insufficient for strong predictions. Logistic Regression achieved the best overall performance (F1=0.5924, AUC=0.6484), slightly outperforming both tree-based models. This confirms that the decision boundary in this dataset has a significant linear component, and that capturing non-linear interactions yields negligible additional benefit. Hyperparameter tuning on Gradient Boosting via GridSearchCV selected shallower trees (max_depth=3) but did not improve test performance. Cross-validation (5-fold stratified) confirmed stable generalisation with all standard deviations below 0.011.</w:t>
       </w:r>
     </w:p>
     <w:p>
@@ -1490,7 +1490,7 @@
           <w:i w:val="0"/>
           <w:sz w:val="20"/>
         </w:rPr>
-        <w:t>Real-time behavioural logs (e.g., clickstream data, forum posts, video watch patterns) and prior academic history could provide stronger predictive signals beyond the current static features.</w:t>
+        <w:t>Real-time behavioural logs (e.g., clickstream data, forum participation, video watch patterns) and prior academic history could provide stronger predictive signals beyond the static features available in this dataset.</w:t>
       </w:r>
     </w:p>
     <w:p>
@@ -1552,7 +1552,7 @@
           <w:i w:val="0"/>
           <w:sz w:val="20"/>
         </w:rPr>
-        <w:t>The primary objective of building a binary classification pipeline to predict course completion was achieved. A complete, rigorous machine learning workflow — from data preprocessing and EDA through model training, comparison, tuning, and cross-validation — was successfully implemented. However, the initial performance targets (F1 ≥ 0.70, AUC ≥ 0.75) were not met; the best model (Logistic Regression) achieved F1 = 0.5924 and AUC = 0.6484. This shortfall is itself a valuable finding: it reveals that the dataset's features provide limited discriminative power, and that predicting course completion requires richer behavioural data. The analysis successfully identified that engagement metrics (Progress_Percentage, Video_Completion_Rate, Quiz_Score_Avg) are the strongest predictors, which platforms can use for early-warning systems and targeted student interventions.</w:t>
+        <w:t>The primary objective of building a binary classification pipeline to predict course completion was achieved. A complete machine learning workflow — from data preprocessing and EDA through model training, comparison, tuning, and cross-validation — was successfully implemented. However, the initial performance targets (F1 ≥ 0.70, AUC ≥ 0.75) were not met; the best model (Logistic Regression) achieved F1 = 0.5924 and AUC = 0.6484. This shortfall is itself a valuable dataset-specific finding: it reveals that the available features — while spanning demographics, course metadata, engagement, and payment — provide limited discriminative power for course completion in this dataset. The analysis successfully identified that engagement metrics (Progress_Percentage, Video_Completion_Rate, Quiz_Score_Avg) are the strongest predictors, which platforms can use for early-warning systems and targeted student interventions.</w:t>
       </w:r>
     </w:p>
     <w:p>
@@ -1588,7 +1588,7 @@
           <w:i w:val="0"/>
           <w:sz w:val="20"/>
         </w:rPr>
-        <w:t>The dataset contained no missing values or duplicates, which is unrealistic for real-world data. This was overcome by intentionally introducing dirty data (~2% missing values, 500 duplicates) to practise proper preprocessing techniques.</w:t>
+        <w:t>The dataset contained no missing values or duplicates, which is unrealistic for real-world educational data. This was overcome by intentionally introducing dirty data (~2% missing values, 500 duplicates) to practise and demonstrate proper preprocessing techniques.</w:t>
       </w:r>
     </w:p>
     <w:p>
@@ -1612,7 +1612,7 @@
           <w:i w:val="0"/>
           <w:sz w:val="20"/>
         </w:rPr>
-        <w:t>Despite 40 features and 100,000 records, all models achieved only ~60% accuracy. This was addressed by thorough feature engineering (Assignment_Completion_Rate, Quiz_Performance) and hyperparameter tuning, though these provided only marginal improvements. The challenge highlights the need for more discriminative data sources in future iterations.</w:t>
+        <w:t>Despite 40 features and 100,000 records, all models achieved only ~60% accuracy. This was addressed by thorough feature engineering (Assignment_Completion_Rate, Quiz_Performance) and hyperparameter tuning, though improvements were marginal — highlighting that this dataset's features reach a predictive ceiling that requires richer data sources to overcome.</w:t>
       </w:r>
     </w:p>
     <w:p>
@@ -1636,7 +1636,7 @@
           <w:i w:val="0"/>
           <w:sz w:val="20"/>
         </w:rPr>
-        <w:t>The default Random Forest model showed 100% training accuracy but only 59.3% test accuracy. This was identified through careful train-test performance comparison and could be mitigated by limiting tree depth or increasing minimum samples per leaf.</w:t>
+        <w:t>The default Random Forest model showed 100% training accuracy but only 59.3% test accuracy — a clear overfitting gap. This was identified through systematic train-test performance comparison and could be mitigated by constraining tree depth or increasing minimum samples per leaf.</w:t>
       </w:r>
     </w:p>
     <w:p>
@@ -1663,7 +1663,7 @@
           <w:i w:val="0"/>
           <w:sz w:val="20"/>
         </w:rPr>
-        <w:t>Onah, D. F. O., Sinclair, J., &amp; Boyatt, R. (2014). Dropout rates of massive open online courses: Behavioural patterns. Proceedings of the 6th International Conference on Education and New Learning Technologies (EDULEARN14). https://doi.org/10.13140/RG.2.1.2402.0009</w:t>
+        <w:t>McKinney, W. (2010). Data structures for statistical computing in Python. Proceedings of the 9th Python in Science Conference, 51–56. https://doi.org/10.25080/Majora-92bf1922-00a</w:t>
       </w:r>
     </w:p>
     <w:p>
@@ -1678,7 +1678,22 @@
           <w:i w:val="0"/>
           <w:sz w:val="20"/>
         </w:rPr>
-        <w:t>Patel, N. (2023). Student course completion prediction dataset. Kaggle. https://www.kaggle.com/datasets/nisargpatel344/student-course-completion-prediction-dataset</w:t>
+        <w:t>Onah, D. F. O., Sinclair, J., &amp; Boyatt, R. (2014). Dropout rates of massive open online courses: Behavioural patterns. In L. Gómez Chova, A. López Martínez, &amp; I. Candel Torres (Eds.), EDULEARN14 Proceedings (pp. 5825–5834). IATED Academy. https://doi.org/10.13140/RG.2.1.2402.0009</w:t>
+      </w:r>
+    </w:p>
+    <w:p>
+      <w:pPr>
+        <w:spacing w:after="120"/>
+        <w:ind w:left="720" w:hanging="720"/>
+      </w:pPr>
+      <w:r>
+        <w:rPr>
+          <w:rFonts w:ascii="Calibri" w:hAnsi="Calibri"/>
+          <w:b w:val="0"/>
+          <w:i w:val="0"/>
+          <w:sz w:val="20"/>
+        </w:rPr>
+        <w:t>Patel, N. (2024). Student course completion prediction dataset [Data set]. Kaggle. https://www.kaggle.com/datasets/nisargpatel344/student-course-completion-prediction-dataset</w:t>
       </w:r>
     </w:p>
     <w:p>
@@ -1694,21 +1709,6 @@
           <w:sz w:val="20"/>
         </w:rPr>
         <w:t>Pedregosa, F., Varoquaux, G., Gramfort, A., Michel, V., Thirion, B., Grisel, O., Blondel, M., Prettenhofer, P., Weiss, R., Dubourg, V., Vanderplas, J., Passos, A., Cournapeau, D., Brucher, M., Perrot, M., &amp; Duchesnay, É. (2011). Scikit-learn: Machine learning in Python. Journal of Machine Learning Research, 12, 2825–2830. https://jmlr.org/papers/v12/pedregosa11a.html</w:t>
-      </w:r>
-    </w:p>
-    <w:p>
-      <w:pPr>
-        <w:spacing w:after="120"/>
-        <w:ind w:left="720" w:hanging="720"/>
-      </w:pPr>
-      <w:r>
-        <w:rPr>
-          <w:rFonts w:ascii="Calibri" w:hAnsi="Calibri"/>
-          <w:b w:val="0"/>
-          <w:i w:val="0"/>
-          <w:sz w:val="20"/>
-        </w:rPr>
-        <w:t>McKinney, W. (2010). Data structures for statistical computing in Python. Proceedings of the 9th Python in Science Conference, 56–61. https://doi.org/10.25080/Majora-92bf1922-00a</w:t>
       </w:r>
     </w:p>
     <w:sectPr>

</xml_diff>